<commit_message>
Pievienotas atlikusas rmi_sarakstes, pedejie labojumi
</commit_message>
<xml_diff>
--- a/kludu_atrasana/Kludu_atrasana_GPT35.docx
+++ b/kludu_atrasana/Kludu_atrasana_GPT35.docx
@@ -3390,7 +3390,12 @@
           <w:tcPr>
             <w:tcW w:w="3231" w:type="dxa"/>
           </w:tcPr>
-          <w:p/>
+          <w:p>
+            <w:r>
+              <w:lastRenderedPageBreak/>
+              <w:t>Koda loģikas kļūda.</w:t>
+            </w:r>
+          </w:p>
         </w:tc>
         <w:tc>
           <w:tcPr>

</xml_diff>